<commit_message>
add to the word
</commit_message>
<xml_diff>
--- a/‏‏מסמך של Microsoft Word חדש.docx
+++ b/‏‏מסמך של Microsoft Word חדש.docx
@@ -13,13 +13,64 @@
       </w:r>
     </w:p>
     <w:p>
+      <w:pPr>
+        <w:rPr>
+          <w:rFonts w:hint="cs"/>
+          <w:rtl/>
+        </w:rPr>
+      </w:pPr>
       <w:r>
         <w:t>Hgfslkjgveda</w:t>
       </w:r>
     </w:p>
     <w:p>
+      <w:pPr>
+        <w:rPr>
+          <w:rtl/>
+        </w:rPr>
+      </w:pPr>
       <w:r>
-        <w:t>fvdsekoafew</w:t>
+        <w:t>F</w:t>
+      </w:r>
+      <w:r>
+        <w:t>vdsekoafew</w:t>
+      </w:r>
+    </w:p>
+    <w:p>
+      <w:pPr>
+        <w:rPr>
+          <w:rtl/>
+        </w:rPr>
+      </w:pPr>
+      <w:r>
+        <w:rPr>
+          <w:rFonts w:hint="cs"/>
+          <w:rtl/>
+        </w:rPr>
+        <w:t xml:space="preserve">שלום נחמי </w:t>
+      </w:r>
+    </w:p>
+    <w:p>
+      <w:pPr>
+        <w:rPr>
+          <w:rtl/>
+        </w:rPr>
+      </w:pPr>
+      <w:r>
+        <w:rPr>
+          <w:rFonts w:hint="cs"/>
+          <w:rtl/>
+        </w:rPr>
+        <w:t>מה קורה??</w:t>
+      </w:r>
+    </w:p>
+    <w:p>
+      <w:r>
+        <w:rPr>
+          <w:rFonts w:hint="cs"/>
+          <w:rtl/>
+        </w:rPr>
+        <w:t>געגועים עזיםםםםםם</w:t>
       </w:r>
     </w:p>
     <w:sectPr>

</xml_diff>